<commit_message>
added phase 1 core sensing and trigger files and modified project notes
</commit_message>
<xml_diff>
--- a/docs/project_notes.docx
+++ b/docs/project_notes.docx
@@ -111,7 +111,7 @@
           <w:b/>
           <w:bCs/>
         </w:rPr>
-        <w:t>unusual gestures (e.g., waving, sudden motion/fall)</w:t>
+        <w:t>unusual gestures (sudden motion/fall)</w:t>
       </w:r>
       <w:r>
         <w:t xml:space="preserve"> via </w:t>
@@ -121,9 +121,13 @@
           <w:b/>
           <w:bCs/>
         </w:rPr>
-        <w:t>MPU6050 + APDS-9930</w:t>
-      </w:r>
-      <w:r>
+        <w:t>MPU6050</w:t>
+      </w:r>
+      <w:r>
+        <w:rPr>
+          <w:b/>
+          <w:bCs/>
+        </w:rPr>
         <w:t>.</w:t>
       </w:r>
     </w:p>
@@ -194,20 +198,14 @@
           <w:b/>
           <w:bCs/>
         </w:rPr>
-        <w:t>manually triggered by a custom gesture</w:t>
-      </w:r>
-      <w:r>
-        <w:t xml:space="preserve"> or through a </w:t>
-      </w:r>
-      <w:r>
-        <w:rPr>
-          <w:b/>
-          <w:bCs/>
-        </w:rPr>
-        <w:t>hidden button</w:t>
-      </w:r>
-      <w:r>
-        <w:t>.</w:t>
+        <w:t xml:space="preserve">manually triggered </w:t>
+      </w:r>
+      <w:r>
+        <w:rPr>
+          <w:b/>
+          <w:bCs/>
+        </w:rPr>
+        <w:t>button</w:t>
       </w:r>
     </w:p>
     <w:p>
@@ -418,19 +416,19 @@
                 <w:b/>
                 <w:bCs/>
               </w:rPr>
-              <w:t>APDS-9930</w:t>
-            </w:r>
-          </w:p>
-        </w:tc>
-        <w:tc>
-          <w:tcPr>
-            <w:tcW w:w="0" w:type="auto"/>
-            <w:vAlign w:val="center"/>
-            <w:hideMark/>
-          </w:tcPr>
-          <w:p>
-            <w:r>
-              <w:t>Detect waving/gesture and ambient light</w:t>
+              <w:t>ESP32-CAM</w:t>
+            </w:r>
+          </w:p>
+        </w:tc>
+        <w:tc>
+          <w:tcPr>
+            <w:tcW w:w="0" w:type="auto"/>
+            <w:vAlign w:val="center"/>
+            <w:hideMark/>
+          </w:tcPr>
+          <w:p>
+            <w:r>
+              <w:t>Capture photo on trigger</w:t>
             </w:r>
           </w:p>
         </w:tc>
@@ -451,19 +449,19 @@
                 <w:b/>
                 <w:bCs/>
               </w:rPr>
-              <w:t>ESP32-CAM</w:t>
-            </w:r>
-          </w:p>
-        </w:tc>
-        <w:tc>
-          <w:tcPr>
-            <w:tcW w:w="0" w:type="auto"/>
-            <w:vAlign w:val="center"/>
-            <w:hideMark/>
-          </w:tcPr>
-          <w:p>
-            <w:r>
-              <w:t>Capture photo on trigger</w:t>
+              <w:t>SIM800L</w:t>
+            </w:r>
+          </w:p>
+        </w:tc>
+        <w:tc>
+          <w:tcPr>
+            <w:tcW w:w="0" w:type="auto"/>
+            <w:vAlign w:val="center"/>
+            <w:hideMark/>
+          </w:tcPr>
+          <w:p>
+            <w:r>
+              <w:t>Send SMS with photo and/or location</w:t>
             </w:r>
           </w:p>
         </w:tc>
@@ -484,19 +482,19 @@
                 <w:b/>
                 <w:bCs/>
               </w:rPr>
-              <w:t>SIM800L</w:t>
-            </w:r>
-          </w:p>
-        </w:tc>
-        <w:tc>
-          <w:tcPr>
-            <w:tcW w:w="0" w:type="auto"/>
-            <w:vAlign w:val="center"/>
-            <w:hideMark/>
-          </w:tcPr>
-          <w:p>
-            <w:r>
-              <w:t>Send SMS with photo and/or location</w:t>
+              <w:t>NEO-6M GPS</w:t>
+            </w:r>
+          </w:p>
+        </w:tc>
+        <w:tc>
+          <w:tcPr>
+            <w:tcW w:w="0" w:type="auto"/>
+            <w:vAlign w:val="center"/>
+            <w:hideMark/>
+          </w:tcPr>
+          <w:p>
+            <w:r>
+              <w:t>Get current location</w:t>
             </w:r>
           </w:p>
         </w:tc>
@@ -517,19 +515,19 @@
                 <w:b/>
                 <w:bCs/>
               </w:rPr>
-              <w:t>NEO-6M GPS</w:t>
-            </w:r>
-          </w:p>
-        </w:tc>
-        <w:tc>
-          <w:tcPr>
-            <w:tcW w:w="0" w:type="auto"/>
-            <w:vAlign w:val="center"/>
-            <w:hideMark/>
-          </w:tcPr>
-          <w:p>
-            <w:r>
-              <w:t>Get current location</w:t>
+              <w:t>Vibration Motor</w:t>
+            </w:r>
+          </w:p>
+        </w:tc>
+        <w:tc>
+          <w:tcPr>
+            <w:tcW w:w="0" w:type="auto"/>
+            <w:vAlign w:val="center"/>
+            <w:hideMark/>
+          </w:tcPr>
+          <w:p>
+            <w:r>
+              <w:t>Haptic feedback after alert is sent</w:t>
             </w:r>
           </w:p>
         </w:tc>
@@ -550,19 +548,19 @@
                 <w:b/>
                 <w:bCs/>
               </w:rPr>
-              <w:t>Vibration Motor</w:t>
-            </w:r>
-          </w:p>
-        </w:tc>
-        <w:tc>
-          <w:tcPr>
-            <w:tcW w:w="0" w:type="auto"/>
-            <w:vAlign w:val="center"/>
-            <w:hideMark/>
-          </w:tcPr>
-          <w:p>
-            <w:r>
-              <w:t>Haptic feedback after alert is sent</w:t>
+              <w:t>Button</w:t>
+            </w:r>
+          </w:p>
+        </w:tc>
+        <w:tc>
+          <w:tcPr>
+            <w:tcW w:w="0" w:type="auto"/>
+            <w:vAlign w:val="center"/>
+            <w:hideMark/>
+          </w:tcPr>
+          <w:p>
+            <w:r>
+              <w:t>Manual emergency trigger</w:t>
             </w:r>
           </w:p>
         </w:tc>
@@ -583,19 +581,19 @@
                 <w:b/>
                 <w:bCs/>
               </w:rPr>
-              <w:t>Button</w:t>
-            </w:r>
-          </w:p>
-        </w:tc>
-        <w:tc>
-          <w:tcPr>
-            <w:tcW w:w="0" w:type="auto"/>
-            <w:vAlign w:val="center"/>
-            <w:hideMark/>
-          </w:tcPr>
-          <w:p>
-            <w:r>
-              <w:t>Manual emergency trigger</w:t>
+              <w:t>Relay (optional)</w:t>
+            </w:r>
+          </w:p>
+        </w:tc>
+        <w:tc>
+          <w:tcPr>
+            <w:tcW w:w="0" w:type="auto"/>
+            <w:vAlign w:val="center"/>
+            <w:hideMark/>
+          </w:tcPr>
+          <w:p>
+            <w:r>
+              <w:t>Can be used to turn on a powerful buzzer or emergency LED</w:t>
             </w:r>
           </w:p>
         </w:tc>
@@ -616,39 +614,6 @@
                 <w:b/>
                 <w:bCs/>
               </w:rPr>
-              <w:t>Relay (optional)</w:t>
-            </w:r>
-          </w:p>
-        </w:tc>
-        <w:tc>
-          <w:tcPr>
-            <w:tcW w:w="0" w:type="auto"/>
-            <w:vAlign w:val="center"/>
-            <w:hideMark/>
-          </w:tcPr>
-          <w:p>
-            <w:r>
-              <w:t>Can be used to turn on a powerful buzzer or emergency LED</w:t>
-            </w:r>
-          </w:p>
-        </w:tc>
-      </w:tr>
-      <w:tr>
-        <w:trPr>
-          <w:tblCellSpacing w:w="15" w:type="dxa"/>
-        </w:trPr>
-        <w:tc>
-          <w:tcPr>
-            <w:tcW w:w="0" w:type="auto"/>
-            <w:vAlign w:val="center"/>
-            <w:hideMark/>
-          </w:tcPr>
-          <w:p>
-            <w:r>
-              <w:rPr>
-                <w:b/>
-                <w:bCs/>
-              </w:rPr>
               <w:t>Battery Modules</w:t>
             </w:r>
           </w:p>
@@ -704,20 +669,13 @@
           <w:ilvl w:val="0"/>
           <w:numId w:val="3"/>
         </w:numPr>
+        <w:rPr>
+          <w:b/>
+          <w:bCs/>
+        </w:rPr>
       </w:pPr>
       <w:r>
         <w:t>Setup MPU6050 with ESP32, detect motion/fall patterns.</w:t>
-      </w:r>
-    </w:p>
-    <w:p>
-      <w:pPr>
-        <w:numPr>
-          <w:ilvl w:val="0"/>
-          <w:numId w:val="3"/>
-        </w:numPr>
-      </w:pPr>
-      <w:r>
-        <w:t>Integrate APDS-9930 for gesture.</w:t>
       </w:r>
     </w:p>
     <w:p>
@@ -832,7 +790,10 @@
         </w:numPr>
       </w:pPr>
       <w:r>
-        <w:t>Design wearable form (strap, vest, etc.).</w:t>
+        <w:t xml:space="preserve">Design </w:t>
+      </w:r>
+      <w:r>
+        <w:t>prototype</w:t>
       </w:r>
     </w:p>
     <w:p>
@@ -845,6 +806,34 @@
       <w:r>
         <w:t>Power with TP4056 and 9V batteries.</w:t>
       </w:r>
+    </w:p>
+    <w:p>
+      <w:pPr>
+        <w:spacing w:before="100" w:beforeAutospacing="1" w:after="100" w:afterAutospacing="1" w:line="240" w:lineRule="auto"/>
+        <w:outlineLvl w:val="1"/>
+        <w:rPr>
+          <w:rFonts w:eastAsia="Times New Roman" w:cstheme="minorHAnsi"/>
+          <w:b/>
+          <w:bCs/>
+          <w:kern w:val="0"/>
+          <w:lang w:eastAsia="en-IN"/>
+          <w14:ligatures w14:val="none"/>
+        </w:rPr>
+      </w:pPr>
+    </w:p>
+    <w:p>
+      <w:pPr>
+        <w:spacing w:before="100" w:beforeAutospacing="1" w:after="100" w:afterAutospacing="1" w:line="240" w:lineRule="auto"/>
+        <w:outlineLvl w:val="1"/>
+        <w:rPr>
+          <w:rFonts w:eastAsia="Times New Roman" w:cstheme="minorHAnsi"/>
+          <w:b/>
+          <w:bCs/>
+          <w:kern w:val="0"/>
+          <w:lang w:eastAsia="en-IN"/>
+          <w14:ligatures w14:val="none"/>
+        </w:rPr>
+      </w:pPr>
     </w:p>
     <w:p>
       <w:pPr>
@@ -1756,7 +1745,10 @@
           </w:tcPr>
           <w:p>
             <w:r>
-              <w:t>GPIO14 (or GPIO12)</w:t>
+              <w:t>GPIO</w:t>
+            </w:r>
+            <w:r>
+              <w:t>21</w:t>
             </w:r>
           </w:p>
         </w:tc>
@@ -1785,7 +1777,10 @@
           </w:tcPr>
           <w:p>
             <w:r>
-              <w:t>GPIO15 (or GPIO13)</w:t>
+              <w:t>GPIO</w:t>
+            </w:r>
+            <w:r>
+              <w:t>22</w:t>
             </w:r>
           </w:p>
         </w:tc>
@@ -1793,8 +1788,13 @@
     </w:tbl>
     <w:p/>
     <w:p>
-      <w:r>
-        <w:t>We’ll use I2C protocol — simple, supports multiple devices on same pins.</w:t>
+      <w:proofErr w:type="gramStart"/>
+      <w:r>
+        <w:t>We’ll</w:t>
+      </w:r>
+      <w:proofErr w:type="gramEnd"/>
+      <w:r>
+        <w:t xml:space="preserve"> use I2C protocol — simple, supports multiple devices on same pins.</w:t>
       </w:r>
     </w:p>
     <w:p/>
@@ -1810,279 +1810,6 @@
           <w:b/>
           <w:bCs/>
         </w:rPr>
-        <w:t>APDS-9930 – Gesture &amp; Ambient Light</w:t>
-      </w:r>
-    </w:p>
-    <w:p>
-      <w:pPr>
-        <w:rPr>
-          <w:b/>
-          <w:bCs/>
-        </w:rPr>
-      </w:pPr>
-      <w:r>
-        <w:rPr>
-          <w:rFonts w:ascii="Segoe UI Emoji" w:hAnsi="Segoe UI Emoji" w:cs="Segoe UI Emoji"/>
-          <w:b/>
-          <w:bCs/>
-        </w:rPr>
-        <w:t>🔬</w:t>
-      </w:r>
-      <w:r>
-        <w:rPr>
-          <w:b/>
-          <w:bCs/>
-        </w:rPr>
-        <w:t xml:space="preserve"> Working</w:t>
-      </w:r>
-    </w:p>
-    <w:p>
-      <w:pPr>
-        <w:numPr>
-          <w:ilvl w:val="0"/>
-          <w:numId w:val="9"/>
-        </w:numPr>
-      </w:pPr>
-      <w:r>
-        <w:t xml:space="preserve">I2C sensor for </w:t>
-      </w:r>
-      <w:r>
-        <w:rPr>
-          <w:b/>
-          <w:bCs/>
-        </w:rPr>
-        <w:t>gesture, proximity, light sensing</w:t>
-      </w:r>
-    </w:p>
-    <w:p>
-      <w:pPr>
-        <w:numPr>
-          <w:ilvl w:val="0"/>
-          <w:numId w:val="9"/>
-        </w:numPr>
-      </w:pPr>
-      <w:r>
-        <w:t>Low power, ideal for wearables</w:t>
-      </w:r>
-    </w:p>
-    <w:p>
-      <w:pPr>
-        <w:rPr>
-          <w:b/>
-          <w:bCs/>
-        </w:rPr>
-      </w:pPr>
-      <w:r>
-        <w:rPr>
-          <w:rFonts w:ascii="Segoe UI Emoji" w:hAnsi="Segoe UI Emoji" w:cs="Segoe UI Emoji"/>
-          <w:b/>
-          <w:bCs/>
-        </w:rPr>
-        <w:lastRenderedPageBreak/>
-        <w:t>🔧</w:t>
-      </w:r>
-      <w:r>
-        <w:rPr>
-          <w:b/>
-          <w:bCs/>
-        </w:rPr>
-        <w:t xml:space="preserve"> Connections (Shares I2C with MPU6050)</w:t>
-      </w:r>
-    </w:p>
-    <w:tbl>
-      <w:tblPr>
-        <w:tblW w:w="0" w:type="auto"/>
-        <w:tblCellSpacing w:w="15" w:type="dxa"/>
-        <w:tblBorders>
-          <w:top w:val="single" w:sz="4" w:space="0" w:color="auto"/>
-          <w:left w:val="single" w:sz="4" w:space="0" w:color="auto"/>
-          <w:bottom w:val="single" w:sz="4" w:space="0" w:color="auto"/>
-          <w:right w:val="single" w:sz="4" w:space="0" w:color="auto"/>
-          <w:insideH w:val="single" w:sz="4" w:space="0" w:color="auto"/>
-          <w:insideV w:val="single" w:sz="4" w:space="0" w:color="auto"/>
-        </w:tblBorders>
-        <w:tblCellMar>
-          <w:top w:w="15" w:type="dxa"/>
-          <w:left w:w="15" w:type="dxa"/>
-          <w:bottom w:w="15" w:type="dxa"/>
-          <w:right w:w="15" w:type="dxa"/>
-        </w:tblCellMar>
-        <w:tblLook w:val="04A0" w:firstRow="1" w:lastRow="0" w:firstColumn="1" w:lastColumn="0" w:noHBand="0" w:noVBand="1"/>
-      </w:tblPr>
-      <w:tblGrid>
-        <w:gridCol w:w="1562"/>
-        <w:gridCol w:w="2554"/>
-      </w:tblGrid>
-      <w:tr>
-        <w:trPr>
-          <w:tblHeader/>
-          <w:tblCellSpacing w:w="15" w:type="dxa"/>
-        </w:trPr>
-        <w:tc>
-          <w:tcPr>
-            <w:tcW w:w="0" w:type="auto"/>
-            <w:vAlign w:val="center"/>
-            <w:hideMark/>
-          </w:tcPr>
-          <w:p>
-            <w:pPr>
-              <w:rPr>
-                <w:b/>
-                <w:bCs/>
-              </w:rPr>
-            </w:pPr>
-            <w:r>
-              <w:rPr>
-                <w:b/>
-                <w:bCs/>
-              </w:rPr>
-              <w:t>APDS-9930 Pin</w:t>
-            </w:r>
-          </w:p>
-        </w:tc>
-        <w:tc>
-          <w:tcPr>
-            <w:tcW w:w="0" w:type="auto"/>
-            <w:vAlign w:val="center"/>
-            <w:hideMark/>
-          </w:tcPr>
-          <w:p>
-            <w:pPr>
-              <w:rPr>
-                <w:b/>
-                <w:bCs/>
-              </w:rPr>
-            </w:pPr>
-            <w:r>
-              <w:rPr>
-                <w:b/>
-                <w:bCs/>
-              </w:rPr>
-              <w:t>Connect To (ESP32-CAM)</w:t>
-            </w:r>
-          </w:p>
-        </w:tc>
-      </w:tr>
-      <w:tr>
-        <w:trPr>
-          <w:tblCellSpacing w:w="15" w:type="dxa"/>
-        </w:trPr>
-        <w:tc>
-          <w:tcPr>
-            <w:tcW w:w="0" w:type="auto"/>
-            <w:vAlign w:val="center"/>
-            <w:hideMark/>
-          </w:tcPr>
-          <w:p>
-            <w:r>
-              <w:t>VCC</w:t>
-            </w:r>
-          </w:p>
-        </w:tc>
-        <w:tc>
-          <w:tcPr>
-            <w:tcW w:w="0" w:type="auto"/>
-            <w:vAlign w:val="center"/>
-            <w:hideMark/>
-          </w:tcPr>
-          <w:p>
-            <w:r>
-              <w:t>3.3V</w:t>
-            </w:r>
-          </w:p>
-        </w:tc>
-      </w:tr>
-      <w:tr>
-        <w:trPr>
-          <w:tblCellSpacing w:w="15" w:type="dxa"/>
-        </w:trPr>
-        <w:tc>
-          <w:tcPr>
-            <w:tcW w:w="0" w:type="auto"/>
-            <w:vAlign w:val="center"/>
-            <w:hideMark/>
-          </w:tcPr>
-          <w:p>
-            <w:r>
-              <w:t>GND</w:t>
-            </w:r>
-          </w:p>
-        </w:tc>
-        <w:tc>
-          <w:tcPr>
-            <w:tcW w:w="0" w:type="auto"/>
-            <w:vAlign w:val="center"/>
-            <w:hideMark/>
-          </w:tcPr>
-          <w:p>
-            <w:r>
-              <w:t>GND</w:t>
-            </w:r>
-          </w:p>
-        </w:tc>
-      </w:tr>
-      <w:tr>
-        <w:trPr>
-          <w:tblCellSpacing w:w="15" w:type="dxa"/>
-        </w:trPr>
-        <w:tc>
-          <w:tcPr>
-            <w:tcW w:w="0" w:type="auto"/>
-            <w:vAlign w:val="center"/>
-            <w:hideMark/>
-          </w:tcPr>
-          <w:p>
-            <w:r>
-              <w:t>SDA</w:t>
-            </w:r>
-          </w:p>
-        </w:tc>
-        <w:tc>
-          <w:tcPr>
-            <w:tcW w:w="0" w:type="auto"/>
-            <w:vAlign w:val="center"/>
-            <w:hideMark/>
-          </w:tcPr>
-          <w:p>
-            <w:r>
-              <w:t>GPIO15 (shared I2C)</w:t>
-            </w:r>
-          </w:p>
-        </w:tc>
-      </w:tr>
-      <w:tr>
-        <w:trPr>
-          <w:tblCellSpacing w:w="15" w:type="dxa"/>
-        </w:trPr>
-        <w:tc>
-          <w:tcPr>
-            <w:tcW w:w="0" w:type="auto"/>
-            <w:vAlign w:val="center"/>
-            <w:hideMark/>
-          </w:tcPr>
-          <w:p>
-            <w:r>
-              <w:t>SCL</w:t>
-            </w:r>
-          </w:p>
-        </w:tc>
-        <w:tc>
-          <w:tcPr>
-            <w:tcW w:w="0" w:type="auto"/>
-            <w:vAlign w:val="center"/>
-            <w:hideMark/>
-          </w:tcPr>
-          <w:p>
-            <w:r>
-              <w:t>GPIO14 (shared I2C)</w:t>
-            </w:r>
-          </w:p>
-        </w:tc>
-      </w:tr>
-    </w:tbl>
-    <w:p/>
-    <w:p>
-      <w:r>
         <w:t>NEO-6M GPS – Real-time Location</w:t>
       </w:r>
     </w:p>
@@ -2126,6 +1853,7 @@
         <w:rPr>
           <w:rFonts w:ascii="Segoe UI Emoji" w:hAnsi="Segoe UI Emoji" w:cs="Segoe UI Emoji"/>
         </w:rPr>
+        <w:lastRenderedPageBreak/>
         <w:t>🔧</w:t>
       </w:r>
       <w:r>
@@ -2446,7 +2174,6 @@
           <w:b/>
           <w:bCs/>
         </w:rPr>
-        <w:lastRenderedPageBreak/>
         <w:t>⚡</w:t>
       </w:r>
       <w:r>
@@ -2701,6 +2428,7 @@
     </w:p>
     <w:p>
       <w:r>
+        <w:lastRenderedPageBreak/>
         <w:t xml:space="preserve">SIM800L is </w:t>
       </w:r>
       <w:r>
@@ -2861,7 +2589,13 @@
           </w:tcPr>
           <w:p>
             <w:r>
-              <w:t>GPIO33 (any input pin)</w:t>
+              <w:t>GPIO</w:t>
+            </w:r>
+            <w:r>
+              <w:t>14</w:t>
+            </w:r>
+            <w:r>
+              <w:t xml:space="preserve"> (any input pin)</w:t>
             </w:r>
           </w:p>
         </w:tc>
@@ -2949,7 +2683,7 @@
         </w:numPr>
       </w:pPr>
       <w:r>
-        <w:t>Buzzer (already in your kit)</w:t>
+        <w:t>Buzzer</w:t>
       </w:r>
     </w:p>
     <w:p>
@@ -2976,7 +2710,6 @@
           <w:b/>
           <w:bCs/>
         </w:rPr>
-        <w:lastRenderedPageBreak/>
         <w:t>🔧</w:t>
       </w:r>
       <w:r>
@@ -3209,6 +2942,7 @@
         </w:numPr>
       </w:pPr>
       <w:r>
+        <w:lastRenderedPageBreak/>
         <w:t xml:space="preserve">Use </w:t>
       </w:r>
       <w:r>
@@ -6262,6 +5996,7 @@
   <w:style w:type="character" w:default="1" w:styleId="DefaultParagraphFont">
     <w:name w:val="Default Paragraph Font"/>
     <w:uiPriority w:val="1"/>
+    <w:semiHidden/>
     <w:unhideWhenUsed/>
   </w:style>
   <w:style w:type="table" w:default="1" w:styleId="TableNormal">

</xml_diff>